<commit_message>
update level 1 mission
</commit_message>
<xml_diff>
--- a/home_utilities_contacts.docx
+++ b/home_utilities_contacts.docx
@@ -20,9 +20,9 @@
         <w:br/>
         <w:t>- Provider Name: PG&amp;E (Pacific Gas and Electric Company)</w:t>
         <w:br/>
-        <w:t>- Description: PG&amp;E is the primary electricity provider for San Jose, serving over 16 million people in Northern and Central California.</w:t>
+        <w:t>- Description: PG&amp;E provides natural gas and electric service to approximately 16 million Californians.</w:t>
         <w:br/>
-        <w:t>- Address: 245 Market St, San Francisco, CA 94104</w:t>
+        <w:t>- Address: 77 Beale St, San Francisco, CA 94105</w:t>
         <w:br/>
         <w:t>- Contact Number: (800) 743-5000</w:t>
         <w:br/>
@@ -34,9 +34,9 @@
         <w:br/>
         <w:t>- Provider Name: PG&amp;E (Pacific Gas and Electric Company)</w:t>
         <w:br/>
-        <w:t>- Description: PG&amp;E is also the primary natural gas provider for San Jose, offering reliable and efficient natural gas services to residential and business customers.</w:t>
+        <w:t>- Description: See above.</w:t>
         <w:br/>
-        <w:t>- Address: 245 Market St, San Francisco, CA 94104</w:t>
+        <w:t>- Address: 77 Beale St, San Francisco, CA 94105</w:t>
         <w:br/>
         <w:t>- Contact Number: (800) 743-5000</w:t>
         <w:br/>
@@ -48,7 +48,7 @@
         <w:br/>
         <w:t>- Provider Name: San Jose Water</w:t>
         <w:br/>
-        <w:t>- Description: San Jose Water is the primary water utility provider for San Jose, delivering high-quality water, excellent service, and reliable infrastructure to its customers.</w:t>
+        <w:t>- Description: San Jose Water provides water service to over one million people in the greater San Jose metropolitan area.</w:t>
         <w:br/>
         <w:t>- Address: 2130 The Alameda, San Jose, CA 95126</w:t>
         <w:br/>
@@ -60,15 +60,15 @@
         <w:t>&lt;b&gt;Sewer:&lt;/b&gt;</w:t>
         <w:br/>
         <w:br/>
-        <w:t>- Provider Name: City of San Jose - Environmental Services Division</w:t>
+        <w:t>- Provider Name: City of San Jose - Environmental Services</w:t>
         <w:br/>
-        <w:t>- Description: The City of San Jose's Environmental Services Division is responsible for managing the city's wastewater collection and treatment systems.</w:t>
+        <w:t>- Description: The City of San Jose provides wastewater services to residents and businesses within the city limits.</w:t>
         <w:br/>
-        <w:t>- Address: 505 Los Altos Ave, San Jose, CA 95126</w:t>
+        <w:t>- Address: 505 Los Coches St, San Jose, CA 95122</w:t>
         <w:br/>
-        <w:t>- Contact Number: (408) 535-4900</w:t>
+        <w:t>- Contact Number: (408) 535-6000</w:t>
         <w:br/>
-        <w:t>- Website: &lt;https://www.sanjoseca.gov/index.aspx?NID=2334&gt;</w:t>
+        <w:t>- Website: &lt;https://www.sanjoseca.gov/services/wastewater&gt;</w:t>
         <w:br/>
         <w:br/>
         <w:t>&lt;b&gt;Garbage/Recycling:&lt;/b&gt;</w:t>
@@ -76,21 +76,21 @@
         <w:br/>
         <w:t>- Provider Name: Republic Services</w:t>
         <w:br/>
-        <w:t>- Description: Republic Services provides waste management and recycling services for San Jose residents and businesses, offering weekly curbside collection of garbage, recycling, and yard waste.</w:t>
+        <w:t>- Description: Republic Services provides residential and commercial waste and recycling services in San Jose.</w:t>
         <w:br/>
-        <w:t>- Address: 901 Lathrop Ave, San Jose, CA 95112</w:t>
+        <w:t>- Address: 1531 Oakland Rd, San Jose, CA 95110</w:t>
         <w:br/>
-        <w:t>- Contact Number: (408) 287-4000</w:t>
+        <w:t>- Contact Number: (408) 629-5000</w:t>
         <w:br/>
         <w:t>- Website: &lt;https://www.republicservices.com/locations/california/san-jose&gt;</w:t>
         <w:br/>
         <w:br/>
-        <w:t>&lt;b&gt;Additional Contact Information for Garbage/Recycling:&lt;/b&gt;</w:t>
+        <w:t>&lt;b&gt;Additional Information:&lt;/b&gt;</w:t>
         <w:br/>
         <w:br/>
-        <w:t>- To schedule a special pick-up or report a missed collection, call (408) 287-4000.</w:t>
+        <w:t>- &lt;b&gt;Hazardous Waste:&lt;/b&gt; The City of San Jose's Household Hazardous Waste Program provides safe disposal of hazardous materials. Contact (408) 535-6000 for more information.</w:t>
         <w:br/>
-        <w:t>- For recycling information and guidelines, visit &lt;https://www.sanjoseca.gov/index.aspx?NID=2335&gt;.</w:t>
+        <w:t>- &lt;b&gt;Composting:&lt;/b&gt; San Jose's GreenCycle Composting Program offers curbside composting services. Visit &lt;https://www.sanjoseca.gov/services/greencycle&gt; for details.</w:t>
       </w:r>
     </w:p>
     <w:sectPr>

</xml_diff>

<commit_message>
Level 1 mission complete
</commit_message>
<xml_diff>
--- a/home_utilities_contacts.docx
+++ b/home_utilities_contacts.docx
@@ -12,7 +12,7 @@
     </w:p>
     <w:p>
       <w:r>
-        <w:t>&lt;b&gt;Utility Providers for San Jose, CA 95148&lt;/b&gt;</w:t>
+        <w:t>&lt;b&gt;Utility Providers in San Jose, CA 95148&lt;/b&gt;</w:t>
         <w:br/>
         <w:br/>
         <w:t>&lt;b&gt;Electricity:&lt;/b&gt;</w:t>
@@ -20,7 +20,7 @@
         <w:br/>
         <w:t>- Provider Name: PG&amp;E (Pacific Gas and Electric Company)</w:t>
         <w:br/>
-        <w:t>- Description: PG&amp;E provides natural gas and electric service to approximately 16 million Californians.</w:t>
+        <w:t>- Description: PG&amp;E provides natural gas and electric service to approximately 16 million people throughout a 70,000-square-mile service area in Northern and Central California.</w:t>
         <w:br/>
         <w:t>- Address: 77 Beale St, San Francisco, CA 94105</w:t>
         <w:br/>
@@ -48,9 +48,9 @@
         <w:br/>
         <w:t>- Provider Name: San Jose Water</w:t>
         <w:br/>
-        <w:t>- Description: San Jose Water provides water service to over one million people in the greater San Jose metropolitan area.</w:t>
+        <w:t>- Description: San Jose Water provides essential water services to approximately 1 million people in the greater San Jose metropolitan area.</w:t>
         <w:br/>
-        <w:t>- Address: 2130 The Alameda, San Jose, CA 95126</w:t>
+        <w:t>- Address: 110 Paseo De San Antonio, San Jose, CA 95112</w:t>
         <w:br/>
         <w:t>- Contact Number: (408) 279-7900</w:t>
         <w:br/>
@@ -62,13 +62,13 @@
         <w:br/>
         <w:t>- Provider Name: City of San Jose - Environmental Services</w:t>
         <w:br/>
-        <w:t>- Description: The City of San Jose provides wastewater services to residents and businesses within the city limits.</w:t>
+        <w:t>- Description: The City of San Jose's Environmental Services department is responsible for wastewater management, recycling, and solid waste services.</w:t>
         <w:br/>
-        <w:t>- Address: 505 Los Coches St, San Jose, CA 95122</w:t>
+        <w:t>- Address: 5055 Almaden Expy, San Jose, CA 95118</w:t>
         <w:br/>
-        <w:t>- Contact Number: (408) 535-6000</w:t>
+        <w:t>- Contact Number: (408) 277-4343</w:t>
         <w:br/>
-        <w:t>- Website: &lt;https://www.sanjoseca.gov/services/wastewater&gt;</w:t>
+        <w:t>- Website: &lt;https://www.sanjoseca.gov/index.aspx?NID=242&gt;</w:t>
         <w:br/>
         <w:br/>
         <w:t>&lt;b&gt;Garbage/Recycling:&lt;/b&gt;</w:t>
@@ -76,21 +76,25 @@
         <w:br/>
         <w:t>- Provider Name: Republic Services</w:t>
         <w:br/>
-        <w:t>- Description: Republic Services provides residential and commercial waste and recycling services in San Jose.</w:t>
+        <w:t>- Description: Republic Services provides recycling, trash, and yard waste collection services to residents and businesses in San Jose.</w:t>
         <w:br/>
-        <w:t>- Address: 1531 Oakland Rd, San Jose, CA 95110</w:t>
+        <w:t>- Address: 2550 S 10th St, San Jose, CA 95112</w:t>
         <w:br/>
-        <w:t>- Contact Number: (408) 629-5000</w:t>
+        <w:t>- Contact Number: (408) 629-8500</w:t>
         <w:br/>
         <w:t>- Website: &lt;https://www.republicservices.com/locations/california/san-jose&gt;</w:t>
         <w:br/>
         <w:br/>
-        <w:t>&lt;b&gt;Additional Information:&lt;/b&gt;</w:t>
+        <w:t>&lt;b&gt;Additional Contact Information for Garbage/Recycling:&lt;/b&gt;</w:t>
         <w:br/>
         <w:br/>
-        <w:t>- &lt;b&gt;Hazardous Waste:&lt;/b&gt; The City of San Jose's Household Hazardous Waste Program provides safe disposal of hazardous materials. Contact (408) 535-6000 for more information.</w:t>
+        <w:t>- Collection Schedule: &lt;https://www.sanjoseca.gov/index.aspx?NID=242&gt;</w:t>
         <w:br/>
-        <w:t>- &lt;b&gt;Composting:&lt;/b&gt; San Jose's GreenCycle Composting Program offers curbside composting services. Visit &lt;https://www.sanjoseca.gov/services/greencycle&gt; for details.</w:t>
+        <w:t>- Bulky Item Pickup: (408) 277-4343</w:t>
+        <w:br/>
+        <w:t>- Hazardous Waste: (408) 299-7300</w:t>
+        <w:br/>
+        <w:t>- Recycling Information: &lt;https://www.sanjoseca.gov/index.aspx?NID=243&gt;</w:t>
       </w:r>
     </w:p>
     <w:sectPr>

</xml_diff>